<commit_message>
Se terminó la calculadora
</commit_message>
<xml_diff>
--- a/Intellinventory requisitos..docx
+++ b/Intellinventory requisitos..docx
@@ -12,6 +12,15 @@
       </w:pPr>
       <w:r>
         <w:t>Tener varios usuarios</w:t>
+      </w:r>
+      <w:r>
+        <w:t xml:space="preserve">. </w:t>
+      </w:r>
+      <w:r>
+        <w:rPr>
+          <w:color w:val="00B050"/>
+        </w:rPr>
+        <w:t>Listo.</w:t>
       </w:r>
     </w:p>
     <w:p>
@@ -336,6 +345,12 @@
       <w:r>
         <w:t xml:space="preserve"> </w:t>
       </w:r>
+      <w:r>
+        <w:rPr>
+          <w:b/>
+        </w:rPr>
+        <w:t>OJO</w:t>
+      </w:r>
     </w:p>
     <w:p>
       <w:pPr>
@@ -399,149 +414,8 @@
       <w:r>
         <w:t>Calculadora.</w:t>
       </w:r>
-    </w:p>
-    <w:p>
-      <w:pPr>
-        <w:pStyle w:val="Prrafodelista"/>
-        <w:numPr>
-          <w:ilvl w:val="0"/>
-          <w:numId w:val="1"/>
-        </w:numPr>
-      </w:pPr>
-      <w:r>
-        <w:t xml:space="preserve">Nombre de los proveedores. </w:t>
-      </w:r>
-    </w:p>
-    <w:p>
-      <w:pPr>
-        <w:pStyle w:val="Prrafodelista"/>
-        <w:numPr>
-          <w:ilvl w:val="0"/>
-          <w:numId w:val="1"/>
-        </w:numPr>
-      </w:pPr>
-      <w:r>
-        <w:t xml:space="preserve">Orden de compra. </w:t>
-      </w:r>
-    </w:p>
-    <w:p>
-      <w:pPr>
-        <w:pStyle w:val="Prrafodelista"/>
-        <w:numPr>
-          <w:ilvl w:val="0"/>
-          <w:numId w:val="1"/>
-        </w:numPr>
-      </w:pPr>
-      <w:r>
-        <w:t>Crear stock de mercancía y que señale cuánta debo comprar.</w:t>
-      </w:r>
-    </w:p>
-    <w:p>
-      <w:pPr>
-        <w:pStyle w:val="Prrafodelista"/>
-        <w:numPr>
-          <w:ilvl w:val="0"/>
-          <w:numId w:val="1"/>
-        </w:numPr>
-      </w:pPr>
-      <w:r>
-        <w:t>Crear notas.</w:t>
-      </w:r>
-    </w:p>
-    <w:p>
-      <w:pPr>
-        <w:pStyle w:val="Prrafodelista"/>
-        <w:numPr>
-          <w:ilvl w:val="0"/>
-          <w:numId w:val="1"/>
-        </w:numPr>
-      </w:pPr>
-      <w:r>
-        <w:t>Imprimir.</w:t>
-      </w:r>
-    </w:p>
-    <w:p>
-      <w:pPr>
-        <w:pStyle w:val="Prrafodelista"/>
-        <w:numPr>
-          <w:ilvl w:val="0"/>
-          <w:numId w:val="1"/>
-        </w:numPr>
-      </w:pPr>
-      <w:r>
-        <w:t>Escanear facturas y las organice.</w:t>
-      </w:r>
-    </w:p>
-    <w:p>
-      <w:pPr>
-        <w:pStyle w:val="Prrafodelista"/>
-        <w:numPr>
-          <w:ilvl w:val="0"/>
-          <w:numId w:val="1"/>
-        </w:numPr>
-      </w:pPr>
-      <w:r>
-        <w:t>Les dé un debe y un haber a las facturas.</w:t>
-      </w:r>
-    </w:p>
-    <w:p>
-      <w:pPr>
-        <w:pStyle w:val="Prrafodelista"/>
-        <w:numPr>
-          <w:ilvl w:val="0"/>
-          <w:numId w:val="1"/>
-        </w:numPr>
-      </w:pPr>
-      <w:r>
-        <w:t>Perfil.</w:t>
-      </w:r>
-    </w:p>
-    <w:p>
-      <w:pPr>
-        <w:pStyle w:val="Prrafodelista"/>
-        <w:numPr>
-          <w:ilvl w:val="0"/>
-          <w:numId w:val="1"/>
-        </w:numPr>
-      </w:pPr>
-      <w:r>
-        <w:t>Compatible con Excel.</w:t>
-      </w:r>
-    </w:p>
-    <w:p>
-      <w:pPr>
-        <w:pStyle w:val="Prrafodelista"/>
-        <w:numPr>
-          <w:ilvl w:val="0"/>
-          <w:numId w:val="1"/>
-        </w:numPr>
-      </w:pPr>
-      <w:r>
-        <w:t>Total, de compras y ventas, reportes.</w:t>
-      </w:r>
-    </w:p>
-    <w:p>
-      <w:pPr>
-        <w:pStyle w:val="Prrafodelista"/>
-        <w:numPr>
-          <w:ilvl w:val="0"/>
-          <w:numId w:val="1"/>
-        </w:numPr>
-      </w:pPr>
-      <w:r>
-        <w:t>Movimiento de la mercancía.</w:t>
-      </w:r>
-    </w:p>
-    <w:p>
-      <w:pPr>
-        <w:pStyle w:val="Prrafodelista"/>
-        <w:numPr>
-          <w:ilvl w:val="0"/>
-          <w:numId w:val="1"/>
-        </w:numPr>
-      </w:pPr>
-      <w:r>
-        <w:t xml:space="preserve">Buscar productos en específico. </w:t>
+      <w:r>
+        <w:t xml:space="preserve"> </w:t>
       </w:r>
       <w:r>
         <w:rPr>
@@ -559,7 +433,168 @@
         </w:numPr>
       </w:pPr>
       <w:r>
-        <w:t xml:space="preserve">Ponerle título al inventario. </w:t>
+        <w:t xml:space="preserve">Nombre de los proveedores. </w:t>
+      </w:r>
+    </w:p>
+    <w:p>
+      <w:pPr>
+        <w:pStyle w:val="Prrafodelista"/>
+        <w:numPr>
+          <w:ilvl w:val="0"/>
+          <w:numId w:val="1"/>
+        </w:numPr>
+      </w:pPr>
+      <w:r>
+        <w:t xml:space="preserve">Orden de compra. </w:t>
+      </w:r>
+    </w:p>
+    <w:p>
+      <w:pPr>
+        <w:pStyle w:val="Prrafodelista"/>
+        <w:numPr>
+          <w:ilvl w:val="0"/>
+          <w:numId w:val="1"/>
+        </w:numPr>
+      </w:pPr>
+      <w:r>
+        <w:t>Crear stock de mercancía y que señale cuánta debo comprar.</w:t>
+      </w:r>
+    </w:p>
+    <w:p>
+      <w:pPr>
+        <w:pStyle w:val="Prrafodelista"/>
+        <w:numPr>
+          <w:ilvl w:val="0"/>
+          <w:numId w:val="1"/>
+        </w:numPr>
+      </w:pPr>
+      <w:r>
+        <w:t>Crear notas.</w:t>
+      </w:r>
+    </w:p>
+    <w:p>
+      <w:pPr>
+        <w:pStyle w:val="Prrafodelista"/>
+        <w:numPr>
+          <w:ilvl w:val="0"/>
+          <w:numId w:val="1"/>
+        </w:numPr>
+      </w:pPr>
+      <w:r>
+        <w:t>Imprimir.</w:t>
+      </w:r>
+    </w:p>
+    <w:p>
+      <w:pPr>
+        <w:pStyle w:val="Prrafodelista"/>
+        <w:numPr>
+          <w:ilvl w:val="0"/>
+          <w:numId w:val="1"/>
+        </w:numPr>
+      </w:pPr>
+      <w:r>
+        <w:t>Escanear facturas y las organice.</w:t>
+      </w:r>
+      <w:r>
+        <w:t xml:space="preserve"> </w:t>
+      </w:r>
+      <w:r>
+        <w:rPr>
+          <w:b/>
+        </w:rPr>
+        <w:t>OJO</w:t>
+      </w:r>
+    </w:p>
+    <w:p>
+      <w:pPr>
+        <w:pStyle w:val="Prrafodelista"/>
+        <w:numPr>
+          <w:ilvl w:val="0"/>
+          <w:numId w:val="1"/>
+        </w:numPr>
+      </w:pPr>
+      <w:r>
+        <w:t>Les dé un debe y un haber a las facturas.</w:t>
+      </w:r>
+      <w:r>
+        <w:t xml:space="preserve"> </w:t>
+      </w:r>
+      <w:r>
+        <w:rPr>
+          <w:b/>
+        </w:rPr>
+        <w:t>OJO</w:t>
+      </w:r>
+    </w:p>
+    <w:p>
+      <w:pPr>
+        <w:pStyle w:val="Prrafodelista"/>
+        <w:numPr>
+          <w:ilvl w:val="0"/>
+          <w:numId w:val="1"/>
+        </w:numPr>
+      </w:pPr>
+      <w:r>
+        <w:t>Perfil.</w:t>
+      </w:r>
+    </w:p>
+    <w:p>
+      <w:pPr>
+        <w:pStyle w:val="Prrafodelista"/>
+        <w:numPr>
+          <w:ilvl w:val="0"/>
+          <w:numId w:val="1"/>
+        </w:numPr>
+      </w:pPr>
+      <w:r>
+        <w:t>Compatible con Excel.</w:t>
+      </w:r>
+      <w:r>
+        <w:t xml:space="preserve"> </w:t>
+      </w:r>
+    </w:p>
+    <w:p>
+      <w:pPr>
+        <w:pStyle w:val="Prrafodelista"/>
+        <w:numPr>
+          <w:ilvl w:val="0"/>
+          <w:numId w:val="1"/>
+        </w:numPr>
+      </w:pPr>
+      <w:r>
+        <w:t>Total, de compras y ventas, reportes.</w:t>
+      </w:r>
+    </w:p>
+    <w:p>
+      <w:pPr>
+        <w:pStyle w:val="Prrafodelista"/>
+        <w:numPr>
+          <w:ilvl w:val="0"/>
+          <w:numId w:val="1"/>
+        </w:numPr>
+      </w:pPr>
+      <w:r>
+        <w:t>Movimiento de la mercancía.</w:t>
+      </w:r>
+      <w:r>
+        <w:t xml:space="preserve"> </w:t>
+      </w:r>
+    </w:p>
+    <w:p>
+      <w:pPr>
+        <w:pStyle w:val="Prrafodelista"/>
+        <w:numPr>
+          <w:ilvl w:val="0"/>
+          <w:numId w:val="1"/>
+        </w:numPr>
+      </w:pPr>
+      <w:r>
+        <w:t>Buscar pro</w:t>
+      </w:r>
+      <w:bookmarkStart w:id="0" w:name="_GoBack"/>
+      <w:bookmarkEnd w:id="0"/>
+      <w:r>
+        <w:t xml:space="preserve">ductos en específico. </w:t>
       </w:r>
       <w:r>
         <w:rPr>
@@ -577,7 +612,7 @@
         </w:numPr>
       </w:pPr>
       <w:r>
-        <w:t xml:space="preserve">Al terminar el inventario dar la opción de iniciar uno nuevo. </w:t>
+        <w:t xml:space="preserve">Ponerle título al inventario. </w:t>
       </w:r>
       <w:r>
         <w:rPr>
@@ -595,10 +630,26 @@
         </w:numPr>
       </w:pPr>
       <w:r>
+        <w:t xml:space="preserve">Al terminar el inventario dar la opción de iniciar uno nuevo. </w:t>
+      </w:r>
+      <w:r>
+        <w:rPr>
+          <w:color w:val="00B050"/>
+        </w:rPr>
+        <w:t>Listo.</w:t>
+      </w:r>
+    </w:p>
+    <w:p>
+      <w:pPr>
+        <w:pStyle w:val="Prrafodelista"/>
+        <w:numPr>
+          <w:ilvl w:val="0"/>
+          <w:numId w:val="1"/>
+        </w:numPr>
+      </w:pPr>
+      <w:r>
         <w:t>Calcular el total en efectivo de lo que falta o sobra para saber lo que se le va a descontar al empleado. (Esta opción la ve el dueño de la empresa).</w:t>
       </w:r>
-      <w:bookmarkStart w:id="0" w:name="_GoBack"/>
-      <w:bookmarkEnd w:id="0"/>
     </w:p>
     <w:sectPr>
       <w:pgSz w:w="12240" w:h="15840"/>

</xml_diff>

<commit_message>
Se creó la página de administración de productos
</commit_message>
<xml_diff>
--- a/Intellinventory requisitos..docx
+++ b/Intellinventory requisitos..docx
@@ -117,9 +117,9 @@
         <w:tblLook w:val="04A0" w:firstRow="1" w:lastRow="0" w:firstColumn="1" w:lastColumn="0" w:noHBand="0" w:noVBand="1"/>
       </w:tblPr>
       <w:tblGrid>
-        <w:gridCol w:w="2496"/>
-        <w:gridCol w:w="2463"/>
-        <w:gridCol w:w="2429"/>
+        <w:gridCol w:w="2942"/>
+        <w:gridCol w:w="2943"/>
+        <w:gridCol w:w="2943"/>
       </w:tblGrid>
       <w:tr>
         <w:tc>
@@ -589,12 +589,7 @@
         </w:numPr>
       </w:pPr>
       <w:r>
-        <w:t>Buscar pro</w:t>
-      </w:r>
-      <w:bookmarkStart w:id="0" w:name="_GoBack"/>
-      <w:bookmarkEnd w:id="0"/>
-      <w:r>
-        <w:t xml:space="preserve">ductos en específico. </w:t>
+        <w:t xml:space="preserve">Buscar productos en específico. </w:t>
       </w:r>
       <w:r>
         <w:rPr>
@@ -630,6 +625,7 @@
         </w:numPr>
       </w:pPr>
       <w:r>
+        <w:lastRenderedPageBreak/>
         <w:t xml:space="preserve">Al terminar el inventario dar la opción de iniciar uno nuevo. </w:t>
       </w:r>
       <w:r>
@@ -651,9 +647,64 @@
         <w:t>Calcular el total en efectivo de lo que falta o sobra para saber lo que se le va a descontar al empleado. (Esta opción la ve el dueño de la empresa).</w:t>
       </w:r>
     </w:p>
+    <w:p/>
+    <w:p/>
+    <w:p/>
+    <w:p/>
+    <w:bookmarkStart w:id="0" w:name="_MON_1655479335"/>
+    <w:bookmarkEnd w:id="0"/>
+    <w:p>
+      <w:r>
+        <w:object w:dxaOrig="12314" w:dyaOrig="884">
+          <v:shapetype id="_x0000_t75" coordsize="21600,21600" o:spt="75" o:preferrelative="t" path="m@4@5l@4@11@9@11@9@5xe" filled="f" stroked="f">
+            <v:stroke joinstyle="miter"/>
+            <v:formulas>
+              <v:f eqn="if lineDrawn pixelLineWidth 0"/>
+              <v:f eqn="sum @0 1 0"/>
+              <v:f eqn="sum 0 0 @1"/>
+              <v:f eqn="prod @2 1 2"/>
+              <v:f eqn="prod @3 21600 pixelWidth"/>
+              <v:f eqn="prod @3 21600 pixelHeight"/>
+              <v:f eqn="sum @0 0 1"/>
+              <v:f eqn="prod @6 1 2"/>
+              <v:f eqn="prod @7 21600 pixelWidth"/>
+              <v:f eqn="sum @8 21600 0"/>
+              <v:f eqn="prod @7 21600 pixelHeight"/>
+              <v:f eqn="sum @10 21600 0"/>
+            </v:formulas>
+            <v:path o:extrusionok="f" gradientshapeok="t" o:connecttype="rect"/>
+            <o:lock v:ext="edit" aspectratio="t"/>
+          </v:shapetype>
+          <v:shape id="_x0000_i1070" type="#_x0000_t75" style="width:615.75pt;height:44.25pt" o:ole="">
+            <v:imagedata r:id="rId5" o:title=""/>
+          </v:shape>
+          <o:OLEObject Type="Embed" ProgID="Excel.Sheet.12" ShapeID="_x0000_i1070" DrawAspect="Content" ObjectID="_1655479830" r:id="rId6"/>
+        </w:object>
+      </w:r>
+    </w:p>
+    <w:p/>
+    <w:p/>
+    <w:p/>
+    <w:p/>
+    <w:p/>
+    <w:p/>
+    <w:p/>
+    <w:p/>
+    <w:p>
+      <w:pPr>
+        <w:tabs>
+          <w:tab w:val="left" w:pos="2925"/>
+        </w:tabs>
+      </w:pPr>
+      <w:r>
+        <w:tab/>
+      </w:r>
+      <w:bookmarkStart w:id="1" w:name="_GoBack"/>
+      <w:bookmarkEnd w:id="1"/>
+    </w:p>
     <w:sectPr>
-      <w:pgSz w:w="12240" w:h="15840"/>
-      <w:pgMar w:top="1417" w:right="1701" w:bottom="1417" w:left="1701" w:header="708" w:footer="708" w:gutter="0"/>
+      <w:pgSz w:w="15840" w:h="12240" w:orient="landscape"/>
+      <w:pgMar w:top="1701" w:right="1417" w:bottom="1701" w:left="1417" w:header="708" w:footer="708" w:gutter="0"/>
       <w:cols w:space="708"/>
       <w:docGrid w:linePitch="360"/>
     </w:sectPr>

</xml_diff>

<commit_message>
Se terminó el módulo de inventarios
</commit_message>
<xml_diff>
--- a/Intellinventory requisitos..docx
+++ b/Intellinventory requisitos..docx
@@ -106,7 +106,18 @@
         </w:numPr>
       </w:pPr>
       <w:r>
-        <w:t xml:space="preserve">Cuando se dé por terminado el inventario presente las diferencias de los productos. Ejemplo: </w:t>
+        <w:t xml:space="preserve">Cuando se dé por terminado el inventario presente las diferencias de los productos. </w:t>
+      </w:r>
+      <w:r>
+        <w:rPr>
+          <w:color w:val="00B050"/>
+        </w:rPr>
+        <w:t>Listo.</w:t>
+      </w:r>
+      <w:bookmarkStart w:id="0" w:name="_GoBack"/>
+      <w:bookmarkEnd w:id="0"/>
+      <w:r>
+        <w:t xml:space="preserve">Ejemplo: </w:t>
       </w:r>
     </w:p>
     <w:tbl>
@@ -651,8 +662,8 @@
     <w:p/>
     <w:p/>
     <w:p/>
-    <w:bookmarkStart w:id="0" w:name="_MON_1655479335"/>
-    <w:bookmarkEnd w:id="0"/>
+    <w:bookmarkStart w:id="1" w:name="_MON_1655479335"/>
+    <w:bookmarkEnd w:id="1"/>
     <w:p>
       <w:r>
         <w:object w:dxaOrig="12314" w:dyaOrig="884">
@@ -675,10 +686,10 @@
             <v:path o:extrusionok="f" gradientshapeok="t" o:connecttype="rect"/>
             <o:lock v:ext="edit" aspectratio="t"/>
           </v:shapetype>
-          <v:shape id="_x0000_i1070" type="#_x0000_t75" style="width:615.75pt;height:44.25pt" o:ole="">
+          <v:shape id="_x0000_i1031" type="#_x0000_t75" style="width:615.75pt;height:44.25pt" o:ole="">
             <v:imagedata r:id="rId5" o:title=""/>
           </v:shape>
-          <o:OLEObject Type="Embed" ProgID="Excel.Sheet.12" ShapeID="_x0000_i1070" DrawAspect="Content" ObjectID="_1655479830" r:id="rId6"/>
+          <o:OLEObject Type="Embed" ProgID="Excel.Sheet.12" ShapeID="_x0000_i1031" DrawAspect="Content" ObjectID="_1655557619" r:id="rId6"/>
         </w:object>
       </w:r>
     </w:p>
@@ -699,8 +710,6 @@
       <w:r>
         <w:tab/>
       </w:r>
-      <w:bookmarkStart w:id="1" w:name="_GoBack"/>
-      <w:bookmarkEnd w:id="1"/>
     </w:p>
     <w:sectPr>
       <w:pgSz w:w="15840" w:h="12240" w:orient="landscape"/>

</xml_diff>

<commit_message>
Se añadieron los módulos stock y proveedores
</commit_message>
<xml_diff>
--- a/Intellinventory requisitos..docx
+++ b/Intellinventory requisitos..docx
@@ -114,8 +114,6 @@
         </w:rPr>
         <w:t>Listo.</w:t>
       </w:r>
-      <w:bookmarkStart w:id="0" w:name="_GoBack"/>
-      <w:bookmarkEnd w:id="0"/>
       <w:r>
         <w:t xml:space="preserve">Ejemplo: </w:t>
       </w:r>
@@ -446,6 +444,12 @@
       <w:r>
         <w:t xml:space="preserve">Nombre de los proveedores. </w:t>
       </w:r>
+      <w:r>
+        <w:rPr>
+          <w:color w:val="00B050"/>
+        </w:rPr>
+        <w:t>Listo.</w:t>
+      </w:r>
     </w:p>
     <w:p>
       <w:pPr>
@@ -470,6 +474,15 @@
       <w:r>
         <w:t>Crear stock de mercancía y que señale cuánta debo comprar.</w:t>
       </w:r>
+      <w:r>
+        <w:t xml:space="preserve"> </w:t>
+      </w:r>
+      <w:r>
+        <w:rPr>
+          <w:color w:val="00B050"/>
+        </w:rPr>
+        <w:t>Listo.</w:t>
+      </w:r>
     </w:p>
     <w:p>
       <w:pPr>
@@ -482,6 +495,15 @@
       <w:r>
         <w:t>Crear notas.</w:t>
       </w:r>
+      <w:r>
+        <w:t xml:space="preserve"> </w:t>
+      </w:r>
+      <w:r>
+        <w:rPr>
+          <w:color w:val="00B050"/>
+        </w:rPr>
+        <w:t>Listo.</w:t>
+      </w:r>
     </w:p>
     <w:p>
       <w:pPr>
@@ -548,6 +570,15 @@
       <w:r>
         <w:t>Perfil.</w:t>
       </w:r>
+      <w:r>
+        <w:t xml:space="preserve"> </w:t>
+      </w:r>
+      <w:r>
+        <w:rPr>
+          <w:color w:val="00B050"/>
+        </w:rPr>
+        <w:t>Listo.</w:t>
+      </w:r>
     </w:p>
     <w:p>
       <w:pPr>
@@ -590,6 +621,14 @@
       <w:r>
         <w:t xml:space="preserve"> </w:t>
       </w:r>
+      <w:r>
+        <w:rPr>
+          <w:color w:val="00B050"/>
+        </w:rPr>
+        <w:t>Listo.</w:t>
+      </w:r>
+      <w:bookmarkStart w:id="0" w:name="_GoBack"/>
+      <w:bookmarkEnd w:id="0"/>
     </w:p>
     <w:p>
       <w:pPr>
@@ -686,10 +725,10 @@
             <v:path o:extrusionok="f" gradientshapeok="t" o:connecttype="rect"/>
             <o:lock v:ext="edit" aspectratio="t"/>
           </v:shapetype>
-          <v:shape id="_x0000_i1031" type="#_x0000_t75" style="width:615.75pt;height:44.25pt" o:ole="">
+          <v:shape id="_x0000_i1025" type="#_x0000_t75" style="width:615.75pt;height:44.25pt" o:ole="">
             <v:imagedata r:id="rId5" o:title=""/>
           </v:shape>
-          <o:OLEObject Type="Embed" ProgID="Excel.Sheet.12" ShapeID="_x0000_i1031" DrawAspect="Content" ObjectID="_1655557619" r:id="rId6"/>
+          <o:OLEObject Type="Embed" ProgID="Excel.Sheet.12" ShapeID="_x0000_i1025" DrawAspect="Content" ObjectID="_1655919074" r:id="rId6"/>
         </w:object>
       </w:r>
     </w:p>

</xml_diff>